<commit_message>
Created Document for strategy and principles implementation and deleted redundant else in Updater.
</commit_message>
<xml_diff>
--- a/Midterm/SOLID_implementation.docx
+++ b/Midterm/SOLID_implementation.docx
@@ -3,6 +3,21 @@
 <w:document xmlns:wpc="http://schemas.microsoft.com/office/word/2010/wordprocessingCanvas" xmlns:cx="http://schemas.microsoft.com/office/drawing/2014/chartex" xmlns:cx1="http://schemas.microsoft.com/office/drawing/2015/9/8/chartex" xmlns:cx2="http://schemas.microsoft.com/office/drawing/2015/10/21/chartex" xmlns:cx3="http://schemas.microsoft.com/office/drawing/2016/5/9/chartex" xmlns:cx4="http://schemas.microsoft.com/office/drawing/2016/5/10/chartex" xmlns:cx5="http://schemas.microsoft.com/office/drawing/2016/5/11/chartex" xmlns:cx6="http://schemas.microsoft.com/office/drawing/2016/5/12/chartex" xmlns:cx7="http://schemas.microsoft.com/office/drawing/2016/5/13/chartex" xmlns:cx8="http://schemas.microsoft.com/office/drawing/2016/5/14/chartex" xmlns:mc="http://schemas.openxmlformats.org/markup-compatibility/2006" xmlns:aink="http://schemas.microsoft.com/office/drawing/2016/ink" xmlns:am3d="http://schemas.microsoft.com/office/drawing/2017/model3d" xmlns:o="urn:schemas-microsoft-com:office:office" xmlns:r="http://schemas.openxmlformats.org/officeDocument/2006/relationships" xmlns:m="http://schemas.openxmlformats.org/officeDocument/2006/math" xmlns:v="urn:schemas-microsoft-com:vml" xmlns:wp14="http://schemas.microsoft.com/office/word/2010/wordprocessingDrawing" xmlns:wp="http://schemas.openxmlformats.org/drawingml/2006/wordprocessingDrawing" xmlns:w10="urn:schemas-microsoft-com:office:word" xmlns:w="http://schemas.openxmlformats.org/wordprocessingml/2006/main" xmlns:w14="http://schemas.microsoft.com/office/word/2010/wordml" xmlns:w15="http://schemas.microsoft.com/office/word/2012/wordml" xmlns:w16cid="http://schemas.microsoft.com/office/word/2016/wordml/cid" xmlns:w16se="http://schemas.microsoft.com/office/word/2015/wordml/symex" xmlns:wpg="http://schemas.microsoft.com/office/word/2010/wordprocessingGroup" xmlns:wpi="http://schemas.microsoft.com/office/word/2010/wordprocessingInk" xmlns:wne="http://schemas.microsoft.com/office/word/2006/wordml" xmlns:wps="http://schemas.microsoft.com/office/word/2010/wordprocessingShape" mc:Ignorable="w14 w15 w16se w16cid wp14">
   <w:body>
     <w:p>
+      <w:pPr>
+        <w:rPr>
+          <w:sz w:val="32"/>
+          <w:szCs w:val="32"/>
+        </w:rPr>
+      </w:pPr>
+      <w:r>
+        <w:rPr>
+          <w:sz w:val="32"/>
+          <w:szCs w:val="32"/>
+        </w:rPr>
+        <w:t>Design patterns applied:</w:t>
+      </w:r>
+    </w:p>
+    <w:p>
       <w:r>
         <w:rPr>
           <w:b/>
@@ -44,6 +59,8 @@
       <w:r>
         <w:t xml:space="preserve"> class determine the Sell-In and Quality handling. This makes adding new rules easier for the user: only new classes derived from the base class need to be added to the program. </w:t>
       </w:r>
+    </w:p>
+    <w:p>
       <w:r>
         <w:rPr>
           <w:b/>
@@ -112,8 +129,112 @@
       <w:r>
         <w:t xml:space="preserve"> instance.</w:t>
       </w:r>
+    </w:p>
+    <w:p>
+      <w:pPr>
+        <w:rPr>
+          <w:sz w:val="32"/>
+          <w:szCs w:val="32"/>
+        </w:rPr>
+      </w:pPr>
+      <w:r>
+        <w:rPr>
+          <w:sz w:val="32"/>
+          <w:szCs w:val="32"/>
+        </w:rPr>
+        <w:t>SOLID principles applied:</w:t>
+      </w:r>
       <w:bookmarkStart w:id="0" w:name="_GoBack"/>
       <w:bookmarkEnd w:id="0"/>
+    </w:p>
+    <w:p>
+      <w:r>
+        <w:t xml:space="preserve">Single-Responsibility Principle was applied in the </w:t>
+      </w:r>
+      <w:proofErr w:type="spellStart"/>
+      <w:r>
+        <w:rPr>
+          <w:i/>
+          <w:iCs/>
+        </w:rPr>
+        <w:t>InventoryUpdater</w:t>
+      </w:r>
+      <w:proofErr w:type="spellEnd"/>
+      <w:r>
+        <w:t xml:space="preserve"> class. The functions which alter the inventory have been delegated to the</w:t>
+      </w:r>
+      <w:r>
+        <w:rPr>
+          <w:i/>
+          <w:iCs/>
+        </w:rPr>
+        <w:t xml:space="preserve"> </w:t>
+      </w:r>
+      <w:proofErr w:type="spellStart"/>
+      <w:r>
+        <w:rPr>
+          <w:i/>
+          <w:iCs/>
+        </w:rPr>
+        <w:t>ItemQualityUpdater</w:t>
+      </w:r>
+      <w:proofErr w:type="spellEnd"/>
+      <w:r>
+        <w:t xml:space="preserve"> class and their inherited implementations.</w:t>
+      </w:r>
+    </w:p>
+    <w:p>
+      <w:r>
+        <w:t xml:space="preserve">Open-Closed Principle was applied in the </w:t>
+      </w:r>
+      <w:proofErr w:type="spellStart"/>
+      <w:r>
+        <w:t>UpdateQuality</w:t>
+      </w:r>
+      <w:proofErr w:type="spellEnd"/>
+      <w:r>
+        <w:t xml:space="preserve"> method: since each item is handled differently based on </w:t>
+      </w:r>
+      <w:proofErr w:type="gramStart"/>
+      <w:r>
+        <w:t>it’s</w:t>
+      </w:r>
+      <w:proofErr w:type="gramEnd"/>
+      <w:r>
+        <w:t xml:space="preserve"> name, an interface was implemented to handle different quality changes. Now, each call of </w:t>
+      </w:r>
+      <w:proofErr w:type="spellStart"/>
+      <w:r>
+        <w:t>UpdateQuality</w:t>
+      </w:r>
+      <w:proofErr w:type="spellEnd"/>
+      <w:r>
+        <w:t xml:space="preserve"> method creates a new instance of </w:t>
+      </w:r>
+      <w:proofErr w:type="spellStart"/>
+      <w:r>
+        <w:rPr>
+          <w:i/>
+          <w:iCs/>
+        </w:rPr>
+        <w:t>ItemNameStrategy</w:t>
+      </w:r>
+      <w:proofErr w:type="spellEnd"/>
+      <w:r>
+        <w:t xml:space="preserve">, and the name is passed directly into the interface. Additional rules may be added to the interface without disturbing the integrity of the </w:t>
+      </w:r>
+      <w:proofErr w:type="spellStart"/>
+      <w:r>
+        <w:rPr>
+          <w:i/>
+          <w:iCs/>
+        </w:rPr>
+        <w:t>IntentoryUpdater</w:t>
+      </w:r>
+      <w:proofErr w:type="spellEnd"/>
+      <w:r>
+        <w:t xml:space="preserve"> class.</w:t>
+      </w:r>
     </w:p>
     <w:sectPr>
       <w:pgSz w:w="12240" w:h="15840"/>

</xml_diff>